<commit_message>
commandes git au format word
</commit_message>
<xml_diff>
--- a/Commandes_git.docx
+++ b/Commandes_git.docx
@@ -115,10 +115,7 @@
     </w:p>
     <w:p>
       <w:r>
-        <w:t>$ git commit -m "message" (-m signifie que ce qui arrive après est un message, cette com</w:t>
-      </w:r>
-      <w:r>
-        <w:t>mande capture l'image du dépôt)</w:t>
+        <w:t>$ git commit -m "message" (-m signifie que ce qui arrive après est un message, cette commande capture l'image du dépôt)</w:t>
       </w:r>
     </w:p>
     <w:p>
@@ -141,13 +138,7 @@
         <w:rPr>
           <w:u w:val="single"/>
         </w:rPr>
-        <w:t>Créer une branche</w:t>
-      </w:r>
-      <w:r>
-        <w:rPr>
-          <w:u w:val="single"/>
-        </w:rPr>
-        <w:t xml:space="preserve"> locale</w:t>
+        <w:t>Créer une branche locale</w:t>
       </w:r>
       <w:r>
         <w:t xml:space="preserve"> :</w:t>
@@ -212,10 +203,7 @@
       </w:r>
       <w:proofErr w:type="spellStart"/>
       <w:r>
-        <w:t>comm</w:t>
-      </w:r>
-      <w:r>
-        <w:t>its</w:t>
+        <w:t>commits</w:t>
       </w:r>
       <w:proofErr w:type="spellEnd"/>
       <w:r>
@@ -239,10 +227,7 @@
       </w:r>
       <w:proofErr w:type="spellStart"/>
       <w:r>
-        <w:t>bra</w:t>
-      </w:r>
-      <w:r>
-        <w:t>nch</w:t>
+        <w:t>branch</w:t>
       </w:r>
       <w:proofErr w:type="spellEnd"/>
       <w:r>
@@ -267,19 +252,7 @@
         <w:rPr>
           <w:u w:val="single"/>
         </w:rPr>
-        <w:t>Si la branche est fructueuse, on peut la fusionner avec l</w:t>
-      </w:r>
-      <w:r>
-        <w:rPr>
-          <w:u w:val="single"/>
-        </w:rPr>
-        <w:t>a branche master puis la supprimer</w:t>
-      </w:r>
-      <w:r>
-        <w:rPr>
-          <w:u w:val="single"/>
-        </w:rPr>
-        <w:t>, se plac</w:t>
+        <w:t>Si la branche est fructueuse, on peut la fusionner avec la branche master puis la supprimer, se plac</w:t>
       </w:r>
       <w:r>
         <w:rPr>
@@ -330,145 +303,151 @@
         <w:pStyle w:val="Titre2"/>
       </w:pPr>
       <w:r>
-        <w:t>2/ Branche serveur (travailler à plusieurs)</w:t>
-      </w:r>
-    </w:p>
-    <w:p/>
-    <w:p>
-      <w:r>
-        <w:t>Lister les branches serveurs :</w:t>
-      </w:r>
-    </w:p>
-    <w:p>
-      <w:r>
-        <w:t xml:space="preserve">$ git </w:t>
-      </w:r>
-      <w:proofErr w:type="spellStart"/>
-      <w:r>
-        <w:t>branch</w:t>
-      </w:r>
-      <w:proofErr w:type="spellEnd"/>
-      <w:r>
-        <w:t xml:space="preserve"> -r</w:t>
-      </w:r>
-    </w:p>
-    <w:p/>
-    <w:p>
-      <w:r>
-        <w:rPr>
-          <w:u w:val="single"/>
-        </w:rPr>
-        <w:t>Ajouter une branche serveur</w:t>
-      </w:r>
-      <w:r>
-        <w:t> :</w:t>
-      </w:r>
-    </w:p>
-    <w:p>
-      <w:r>
-        <w:t xml:space="preserve">$ git push </w:t>
-      </w:r>
-      <w:proofErr w:type="spellStart"/>
-      <w:r>
-        <w:t>origin</w:t>
-      </w:r>
-      <w:proofErr w:type="spellEnd"/>
-      <w:r>
-        <w:t xml:space="preserve"> </w:t>
-      </w:r>
-      <w:proofErr w:type="spellStart"/>
-      <w:r>
-        <w:t>origin:refs</w:t>
-      </w:r>
-      <w:proofErr w:type="spellEnd"/>
-      <w:r>
-        <w:t>/</w:t>
-      </w:r>
-      <w:proofErr w:type="spellStart"/>
-      <w:r>
-        <w:t>heads</w:t>
-      </w:r>
-      <w:proofErr w:type="spellEnd"/>
-      <w:r>
-        <w:t>/</w:t>
-      </w:r>
-      <w:proofErr w:type="spellStart"/>
-      <w:r>
-        <w:t>nom_nouvelle_branche</w:t>
-      </w:r>
-      <w:proofErr w:type="spellEnd"/>
-    </w:p>
-    <w:p>
-      <w:r>
-        <w:rPr>
-          <w:u w:val="single"/>
-        </w:rPr>
-        <w:t>Pour créer une branche locale qui « suit » la branche serveur</w:t>
-      </w:r>
-      <w:r>
-        <w:t> :</w:t>
-      </w:r>
-    </w:p>
-    <w:p>
-      <w:r>
-        <w:t xml:space="preserve">$ </w:t>
-      </w:r>
-      <w:r>
-        <w:t>git </w:t>
-      </w:r>
-      <w:proofErr w:type="spellStart"/>
-      <w:r>
-        <w:t>branch</w:t>
-      </w:r>
-      <w:proofErr w:type="spellEnd"/>
-      <w:r>
-        <w:t> --</w:t>
-      </w:r>
-      <w:proofErr w:type="spellStart"/>
-      <w:r>
-        <w:t>track</w:t>
-      </w:r>
-      <w:proofErr w:type="spellEnd"/>
-      <w:r>
-        <w:t> </w:t>
-      </w:r>
-      <w:proofErr w:type="spellStart"/>
-      <w:r>
-        <w:t>branchelocale</w:t>
-      </w:r>
-      <w:proofErr w:type="spellEnd"/>
-      <w:r>
-        <w:t> </w:t>
-      </w:r>
-      <w:proofErr w:type="spellStart"/>
-      <w:r>
-        <w:t>origin</w:t>
-      </w:r>
-      <w:proofErr w:type="spellEnd"/>
-      <w:r>
-        <w:t>/</w:t>
-      </w:r>
-      <w:proofErr w:type="spellStart"/>
-      <w:r>
-        <w:t>brancheserveur</w:t>
-      </w:r>
-      <w:proofErr w:type="spellEnd"/>
-    </w:p>
-    <w:p>
-      <w:r>
-        <w:rPr>
-          <w:u w:val="single"/>
-        </w:rPr>
-        <w:t xml:space="preserve">Supprimer une branche </w:t>
-      </w:r>
-      <w:r>
-        <w:rPr>
-          <w:u w:val="single"/>
-        </w:rPr>
-        <w:t xml:space="preserve">sur le </w:t>
+        <w:t>2/ Branche serveur (travailler à plusieurs</w:t>
+      </w:r>
+      <w:r>
+        <w:t>, attendre avant de jouer avec ca</w:t>
       </w:r>
       <w:bookmarkStart w:id="0" w:name="_GoBack"/>
       <w:bookmarkEnd w:id="0"/>
+      <w:r>
+        <w:t>)</w:t>
+      </w:r>
+    </w:p>
+    <w:p/>
+    <w:p>
+      <w:r>
+        <w:t>Lister les branches serveurs :</w:t>
+      </w:r>
+    </w:p>
+    <w:p>
+      <w:r>
+        <w:t xml:space="preserve">$ git </w:t>
+      </w:r>
+      <w:proofErr w:type="spellStart"/>
+      <w:r>
+        <w:t>branch</w:t>
+      </w:r>
+      <w:proofErr w:type="spellEnd"/>
+      <w:r>
+        <w:t xml:space="preserve"> -r</w:t>
+      </w:r>
+    </w:p>
+    <w:p/>
+    <w:p>
+      <w:r>
+        <w:rPr>
+          <w:u w:val="single"/>
+        </w:rPr>
+        <w:t>Ajouter une branche serveur</w:t>
+      </w:r>
+      <w:r>
+        <w:t> :</w:t>
+      </w:r>
+    </w:p>
+    <w:p>
+      <w:r>
+        <w:t xml:space="preserve">$ git push </w:t>
+      </w:r>
+      <w:proofErr w:type="spellStart"/>
+      <w:r>
+        <w:t>origin</w:t>
+      </w:r>
+      <w:proofErr w:type="spellEnd"/>
+      <w:r>
+        <w:t xml:space="preserve"> </w:t>
+      </w:r>
+      <w:proofErr w:type="spellStart"/>
+      <w:r>
+        <w:t>origin:refs</w:t>
+      </w:r>
+      <w:proofErr w:type="spellEnd"/>
+      <w:r>
+        <w:t>/</w:t>
+      </w:r>
+      <w:proofErr w:type="spellStart"/>
+      <w:r>
+        <w:t>heads</w:t>
+      </w:r>
+      <w:proofErr w:type="spellEnd"/>
+      <w:r>
+        <w:t>/</w:t>
+      </w:r>
+      <w:proofErr w:type="spellStart"/>
+      <w:r>
+        <w:t>nom_nouvelle_branche</w:t>
+      </w:r>
+      <w:proofErr w:type="spellEnd"/>
+    </w:p>
+    <w:p>
+      <w:r>
+        <w:rPr>
+          <w:u w:val="single"/>
+        </w:rPr>
+        <w:t>Pour créer une branche locale qui « suit » la branche serveur</w:t>
+      </w:r>
+      <w:r>
+        <w:t> :</w:t>
+      </w:r>
+    </w:p>
+    <w:p>
+      <w:r>
+        <w:t xml:space="preserve">$ </w:t>
+      </w:r>
+      <w:r>
+        <w:t>git </w:t>
+      </w:r>
+      <w:proofErr w:type="spellStart"/>
+      <w:r>
+        <w:t>branch</w:t>
+      </w:r>
+      <w:proofErr w:type="spellEnd"/>
+      <w:r>
+        <w:t> --</w:t>
+      </w:r>
+      <w:proofErr w:type="spellStart"/>
+      <w:r>
+        <w:t>track</w:t>
+      </w:r>
+      <w:proofErr w:type="spellEnd"/>
+      <w:r>
+        <w:t> </w:t>
+      </w:r>
+      <w:proofErr w:type="spellStart"/>
+      <w:r>
+        <w:t>branchelocale</w:t>
+      </w:r>
+      <w:proofErr w:type="spellEnd"/>
+      <w:r>
+        <w:t> </w:t>
+      </w:r>
+      <w:proofErr w:type="spellStart"/>
+      <w:r>
+        <w:t>origin</w:t>
+      </w:r>
+      <w:proofErr w:type="spellEnd"/>
+      <w:r>
+        <w:t>/</w:t>
+      </w:r>
+      <w:proofErr w:type="spellStart"/>
+      <w:r>
+        <w:t>brancheserveur</w:t>
+      </w:r>
+      <w:proofErr w:type="spellEnd"/>
+    </w:p>
+    <w:p>
+      <w:r>
+        <w:rPr>
+          <w:u w:val="single"/>
+        </w:rPr>
+        <w:t xml:space="preserve">Supprimer une branche </w:t>
+      </w:r>
+      <w:r>
+        <w:rPr>
+          <w:u w:val="single"/>
+        </w:rPr>
+        <w:t xml:space="preserve">sur le </w:t>
+      </w:r>
       <w:r>
         <w:rPr>
           <w:u w:val="single"/>
@@ -964,6 +943,7 @@
   <w:style w:type="character" w:default="1" w:styleId="Policepardfaut">
     <w:name w:val="Default Paragraph Font"/>
     <w:uiPriority w:val="1"/>
+    <w:semiHidden/>
     <w:unhideWhenUsed/>
   </w:style>
   <w:style w:type="table" w:default="1" w:styleId="TableauNormal">

</xml_diff>